<commit_message>
Completed work item from C1
</commit_message>
<xml_diff>
--- a/Iteration C-2/IterationPlan C2.docx
+++ b/Iteration C-2/IterationPlan C2.docx
@@ -2266,15 +2266,182 @@
         </w:trPr>
         <w:tc>
           <w:tcPr>
-            <w:tcW w:w="10915" w:type="dxa"/>
-            <w:gridSpan w:val="8"/>
+            <w:tcW w:w="841" w:type="dxa"/>
             <w:tcBorders>
               <w:top w:val="single" w:sz="6" w:space="0" w:color="000000"/>
               <w:left w:val="single" w:sz="4" w:space="0" w:color="000000"/>
-              <w:bottom w:val="single" w:sz="6" w:space="0" w:color="000000"/>
-              <w:right w:val="single" w:sz="4" w:space="0" w:color="000000"/>
-            </w:tcBorders>
-            <w:shd w:val="clear" w:color="auto" w:fill="1F497D"/>
+              <w:bottom w:val="single" w:sz="4" w:space="0" w:color="000000"/>
+              <w:right w:val="single" w:sz="4" w:space="0" w:color="000000"/>
+            </w:tcBorders>
+            <w:shd w:val="clear" w:color="auto" w:fill="FFFFFF"/>
+            <w:tcMar>
+              <w:left w:w="114" w:type="dxa"/>
+              <w:right w:w="114" w:type="dxa"/>
+            </w:tcMar>
+          </w:tcPr>
+          <w:p>
+            <w:pPr>
+              <w:rPr>
+                <w:rFonts w:ascii="Calibri" w:eastAsia="Calibri" w:hAnsi="Calibri" w:cs="Calibri"/>
+                <w:sz w:val="22"/>
+                <w:szCs w:val="22"/>
+              </w:rPr>
+            </w:pPr>
+            <w:r>
+              <w:rPr>
+                <w:rFonts w:ascii="Calibri" w:eastAsia="Calibri" w:hAnsi="Calibri" w:cs="Calibri"/>
+                <w:sz w:val="22"/>
+                <w:szCs w:val="22"/>
+              </w:rPr>
+              <w:t>0.1</w:t>
+            </w:r>
+          </w:p>
+        </w:tc>
+        <w:tc>
+          <w:tcPr>
+            <w:tcW w:w="2234" w:type="dxa"/>
+            <w:tcBorders>
+              <w:top w:val="single" w:sz="6" w:space="0" w:color="000000"/>
+              <w:left w:val="single" w:sz="4" w:space="0" w:color="000000"/>
+              <w:bottom w:val="single" w:sz="4" w:space="0" w:color="000000"/>
+              <w:right w:val="single" w:sz="4" w:space="0" w:color="000000"/>
+            </w:tcBorders>
+            <w:shd w:val="clear" w:color="auto" w:fill="auto"/>
+            <w:tcMar>
+              <w:left w:w="114" w:type="dxa"/>
+              <w:right w:w="114" w:type="dxa"/>
+            </w:tcMar>
+            <w:vAlign w:val="bottom"/>
+          </w:tcPr>
+          <w:p>
+            <w:pPr>
+              <w:rPr>
+                <w:rFonts w:ascii="Calibri" w:eastAsia="Calibri" w:hAnsi="Calibri" w:cs="Calibri"/>
+                <w:sz w:val="22"/>
+                <w:szCs w:val="22"/>
+              </w:rPr>
+            </w:pPr>
+            <w:r>
+              <w:rPr>
+                <w:rFonts w:ascii="Calibri" w:eastAsia="Calibri" w:hAnsi="Calibri" w:cs="Calibri"/>
+                <w:sz w:val="22"/>
+                <w:szCs w:val="22"/>
+              </w:rPr>
+              <w:t>Incomplete work from C1</w:t>
+            </w:r>
+          </w:p>
+        </w:tc>
+        <w:tc>
+          <w:tcPr>
+            <w:tcW w:w="2355" w:type="dxa"/>
+            <w:tcBorders>
+              <w:top w:val="single" w:sz="6" w:space="0" w:color="000000"/>
+              <w:left w:val="single" w:sz="4" w:space="0" w:color="000000"/>
+              <w:bottom w:val="single" w:sz="4" w:space="0" w:color="000000"/>
+              <w:right w:val="single" w:sz="4" w:space="0" w:color="000000"/>
+            </w:tcBorders>
+            <w:shd w:val="clear" w:color="auto" w:fill="FFFFFF"/>
+            <w:tcMar>
+              <w:left w:w="114" w:type="dxa"/>
+              <w:right w:w="114" w:type="dxa"/>
+            </w:tcMar>
+          </w:tcPr>
+          <w:p>
+            <w:pPr>
+              <w:rPr>
+                <w:rFonts w:ascii="Arial" w:eastAsia="Arial" w:hAnsi="Arial" w:cs="Arial"/>
+                <w:sz w:val="22"/>
+                <w:szCs w:val="22"/>
+              </w:rPr>
+            </w:pPr>
+            <w:r>
+              <w:rPr>
+                <w:rFonts w:ascii="Arial" w:eastAsia="Arial" w:hAnsi="Arial" w:cs="Arial"/>
+                <w:sz w:val="22"/>
+                <w:szCs w:val="22"/>
+              </w:rPr>
+              <w:t>Reviewed Corie’s code. No issues found.</w:t>
+            </w:r>
+          </w:p>
+        </w:tc>
+        <w:tc>
+          <w:tcPr>
+            <w:tcW w:w="1767" w:type="dxa"/>
+            <w:tcBorders>
+              <w:top w:val="single" w:sz="6" w:space="0" w:color="000000"/>
+              <w:left w:val="single" w:sz="4" w:space="0" w:color="000000"/>
+              <w:bottom w:val="single" w:sz="4" w:space="0" w:color="000000"/>
+              <w:right w:val="single" w:sz="4" w:space="0" w:color="000000"/>
+            </w:tcBorders>
+            <w:shd w:val="clear" w:color="auto" w:fill="auto"/>
+            <w:tcMar>
+              <w:left w:w="114" w:type="dxa"/>
+              <w:right w:w="114" w:type="dxa"/>
+            </w:tcMar>
+            <w:vAlign w:val="bottom"/>
+          </w:tcPr>
+          <w:p>
+            <w:pPr>
+              <w:rPr>
+                <w:rFonts w:ascii="Calibri" w:eastAsia="Calibri" w:hAnsi="Calibri" w:cs="Calibri"/>
+                <w:sz w:val="22"/>
+                <w:szCs w:val="22"/>
+              </w:rPr>
+            </w:pPr>
+            <w:r>
+              <w:rPr>
+                <w:rFonts w:ascii="Calibri" w:eastAsia="Calibri" w:hAnsi="Calibri" w:cs="Calibri"/>
+                <w:sz w:val="22"/>
+                <w:szCs w:val="22"/>
+              </w:rPr>
+              <w:t>Completed</w:t>
+            </w:r>
+          </w:p>
+        </w:tc>
+        <w:tc>
+          <w:tcPr>
+            <w:tcW w:w="992" w:type="dxa"/>
+            <w:tcBorders>
+              <w:top w:val="single" w:sz="6" w:space="0" w:color="000000"/>
+              <w:left w:val="single" w:sz="4" w:space="0" w:color="000000"/>
+              <w:bottom w:val="single" w:sz="4" w:space="0" w:color="000000"/>
+              <w:right w:val="single" w:sz="4" w:space="0" w:color="000000"/>
+            </w:tcBorders>
+            <w:shd w:val="clear" w:color="auto" w:fill="auto"/>
+            <w:tcMar>
+              <w:left w:w="114" w:type="dxa"/>
+              <w:right w:w="114" w:type="dxa"/>
+            </w:tcMar>
+            <w:vAlign w:val="bottom"/>
+          </w:tcPr>
+          <w:p>
+            <w:pPr>
+              <w:rPr>
+                <w:rFonts w:ascii="Calibri" w:eastAsia="Calibri" w:hAnsi="Calibri" w:cs="Calibri"/>
+                <w:sz w:val="22"/>
+                <w:szCs w:val="22"/>
+              </w:rPr>
+            </w:pPr>
+            <w:r>
+              <w:rPr>
+                <w:rFonts w:ascii="Calibri" w:eastAsia="Calibri" w:hAnsi="Calibri" w:cs="Calibri"/>
+                <w:sz w:val="22"/>
+                <w:szCs w:val="22"/>
+              </w:rPr>
+              <w:t>Deepak</w:t>
+            </w:r>
+          </w:p>
+        </w:tc>
+        <w:tc>
+          <w:tcPr>
+            <w:tcW w:w="742" w:type="dxa"/>
+            <w:tcBorders>
+              <w:top w:val="single" w:sz="6" w:space="0" w:color="000000"/>
+              <w:left w:val="single" w:sz="4" w:space="0" w:color="000000"/>
+              <w:bottom w:val="single" w:sz="4" w:space="0" w:color="000000"/>
+              <w:right w:val="single" w:sz="4" w:space="0" w:color="000000"/>
+            </w:tcBorders>
+            <w:shd w:val="clear" w:color="auto" w:fill="FFFFFF"/>
             <w:tcMar>
               <w:left w:w="114" w:type="dxa"/>
               <w:right w:w="114" w:type="dxa"/>
@@ -2284,18 +2451,86 @@
             <w:pPr>
               <w:jc w:val="both"/>
               <w:rPr>
-                <w:sz w:val="22"/>
-                <w:szCs w:val="22"/>
-              </w:rPr>
-            </w:pPr>
-            <w:r>
-              <w:rPr>
-                <w:rFonts w:ascii="Arial" w:eastAsia="Arial" w:hAnsi="Arial" w:cs="Arial"/>
-                <w:color w:val="FFFFFF"/>
-                <w:sz w:val="22"/>
-                <w:szCs w:val="22"/>
-              </w:rPr>
-              <w:t>Current Iteration Work Items</w:t>
+                <w:rFonts w:ascii="Calibri" w:eastAsia="Calibri" w:hAnsi="Calibri" w:cs="Calibri"/>
+                <w:sz w:val="22"/>
+                <w:szCs w:val="22"/>
+              </w:rPr>
+            </w:pPr>
+            <w:r>
+              <w:rPr>
+                <w:rFonts w:ascii="Calibri" w:eastAsia="Calibri" w:hAnsi="Calibri" w:cs="Calibri"/>
+                <w:sz w:val="22"/>
+                <w:szCs w:val="22"/>
+              </w:rPr>
+              <w:t>2</w:t>
+            </w:r>
+          </w:p>
+        </w:tc>
+        <w:tc>
+          <w:tcPr>
+            <w:tcW w:w="850" w:type="dxa"/>
+            <w:tcBorders>
+              <w:top w:val="single" w:sz="6" w:space="0" w:color="000000"/>
+              <w:left w:val="single" w:sz="4" w:space="0" w:color="000000"/>
+              <w:bottom w:val="single" w:sz="4" w:space="0" w:color="000000"/>
+              <w:right w:val="single" w:sz="4" w:space="0" w:color="000000"/>
+            </w:tcBorders>
+            <w:shd w:val="clear" w:color="auto" w:fill="auto"/>
+            <w:tcMar>
+              <w:left w:w="114" w:type="dxa"/>
+              <w:right w:w="114" w:type="dxa"/>
+            </w:tcMar>
+            <w:vAlign w:val="bottom"/>
+          </w:tcPr>
+          <w:p>
+            <w:pPr>
+              <w:rPr>
+                <w:rFonts w:ascii="Calibri" w:eastAsia="Calibri" w:hAnsi="Calibri" w:cs="Calibri"/>
+                <w:sz w:val="22"/>
+                <w:szCs w:val="22"/>
+              </w:rPr>
+            </w:pPr>
+            <w:r>
+              <w:rPr>
+                <w:rFonts w:ascii="Calibri" w:eastAsia="Calibri" w:hAnsi="Calibri" w:cs="Calibri"/>
+                <w:sz w:val="22"/>
+                <w:szCs w:val="22"/>
+              </w:rPr>
+              <w:t>2</w:t>
+            </w:r>
+          </w:p>
+        </w:tc>
+        <w:tc>
+          <w:tcPr>
+            <w:tcW w:w="1134" w:type="dxa"/>
+            <w:tcBorders>
+              <w:top w:val="single" w:sz="6" w:space="0" w:color="000000"/>
+              <w:left w:val="single" w:sz="4" w:space="0" w:color="000000"/>
+              <w:bottom w:val="single" w:sz="4" w:space="0" w:color="000000"/>
+              <w:right w:val="single" w:sz="4" w:space="0" w:color="000000"/>
+            </w:tcBorders>
+            <w:shd w:val="clear" w:color="auto" w:fill="auto"/>
+            <w:tcMar>
+              <w:left w:w="114" w:type="dxa"/>
+              <w:right w:w="114" w:type="dxa"/>
+            </w:tcMar>
+            <w:vAlign w:val="bottom"/>
+          </w:tcPr>
+          <w:p>
+            <w:pPr>
+              <w:rPr>
+                <w:rFonts w:ascii="Calibri" w:eastAsia="Calibri" w:hAnsi="Calibri" w:cs="Calibri"/>
+                <w:sz w:val="22"/>
+                <w:szCs w:val="22"/>
+              </w:rPr>
+            </w:pPr>
+            <w:r>
+              <w:rPr>
+                <w:rFonts w:ascii="Calibri" w:eastAsia="Calibri" w:hAnsi="Calibri" w:cs="Calibri"/>
+                <w:sz w:val="22"/>
+                <w:szCs w:val="22"/>
+              </w:rPr>
+              <w:t>0</w:t>
             </w:r>
           </w:p>
         </w:tc>
@@ -2306,21 +2541,23 @@
         </w:trPr>
         <w:tc>
           <w:tcPr>
-            <w:tcW w:w="841" w:type="dxa"/>
+            <w:tcW w:w="10915" w:type="dxa"/>
+            <w:gridSpan w:val="8"/>
             <w:tcBorders>
               <w:top w:val="single" w:sz="6" w:space="0" w:color="000000"/>
               <w:left w:val="single" w:sz="4" w:space="0" w:color="000000"/>
-              <w:bottom w:val="single" w:sz="4" w:space="0" w:color="000000"/>
-              <w:right w:val="single" w:sz="4" w:space="0" w:color="000000"/>
-            </w:tcBorders>
-            <w:shd w:val="clear" w:color="auto" w:fill="FFFFFF"/>
-            <w:tcMar>
-              <w:left w:w="114" w:type="dxa"/>
-              <w:right w:w="114" w:type="dxa"/>
-            </w:tcMar>
-          </w:tcPr>
-          <w:p>
-            <w:pPr>
+              <w:bottom w:val="single" w:sz="6" w:space="0" w:color="000000"/>
+              <w:right w:val="single" w:sz="4" w:space="0" w:color="000000"/>
+            </w:tcBorders>
+            <w:shd w:val="clear" w:color="auto" w:fill="1F497D"/>
+            <w:tcMar>
+              <w:left w:w="114" w:type="dxa"/>
+              <w:right w:w="114" w:type="dxa"/>
+            </w:tcMar>
+          </w:tcPr>
+          <w:p>
+            <w:pPr>
+              <w:jc w:val="both"/>
               <w:rPr>
                 <w:sz w:val="22"/>
                 <w:szCs w:val="22"/>
@@ -2329,222 +2566,12 @@
             <w:r>
               <w:rPr>
                 <w:rFonts w:ascii="Arial" w:eastAsia="Arial" w:hAnsi="Arial" w:cs="Arial"/>
-                <w:color w:val="000000"/>
-                <w:sz w:val="22"/>
-                <w:szCs w:val="22"/>
-              </w:rPr>
-              <w:t>1.0</w:t>
-            </w:r>
-          </w:p>
-        </w:tc>
-        <w:tc>
-          <w:tcPr>
-            <w:tcW w:w="2234" w:type="dxa"/>
-            <w:tcBorders>
-              <w:top w:val="single" w:sz="6" w:space="0" w:color="000000"/>
-              <w:left w:val="single" w:sz="4" w:space="0" w:color="000000"/>
-              <w:bottom w:val="single" w:sz="4" w:space="0" w:color="000000"/>
-              <w:right w:val="single" w:sz="4" w:space="0" w:color="000000"/>
-            </w:tcBorders>
-            <w:shd w:val="clear" w:color="auto" w:fill="auto"/>
-            <w:tcMar>
-              <w:left w:w="114" w:type="dxa"/>
-              <w:right w:w="114" w:type="dxa"/>
-            </w:tcMar>
-            <w:vAlign w:val="bottom"/>
-          </w:tcPr>
-          <w:p>
-            <w:pPr>
-              <w:rPr>
-                <w:sz w:val="22"/>
-                <w:szCs w:val="22"/>
-              </w:rPr>
-            </w:pPr>
-            <w:r>
-              <w:rPr>
-                <w:color w:val="000000"/>
-                <w:sz w:val="22"/>
-                <w:szCs w:val="22"/>
-              </w:rPr>
-              <w:t>Implement “Feel Good” Statements</w:t>
-            </w:r>
-          </w:p>
-        </w:tc>
-        <w:tc>
-          <w:tcPr>
-            <w:tcW w:w="2355" w:type="dxa"/>
-            <w:tcBorders>
-              <w:top w:val="single" w:sz="6" w:space="0" w:color="000000"/>
-              <w:left w:val="single" w:sz="4" w:space="0" w:color="000000"/>
-              <w:bottom w:val="single" w:sz="4" w:space="0" w:color="000000"/>
-              <w:right w:val="single" w:sz="4" w:space="0" w:color="000000"/>
-            </w:tcBorders>
-            <w:shd w:val="clear" w:color="auto" w:fill="FFFFFF"/>
-            <w:tcMar>
-              <w:left w:w="114" w:type="dxa"/>
-              <w:right w:w="114" w:type="dxa"/>
-            </w:tcMar>
-          </w:tcPr>
-          <w:p>
-            <w:pPr>
-              <w:rPr>
-                <w:rFonts w:ascii="Calibri" w:eastAsia="Calibri" w:hAnsi="Calibri" w:cs="Calibri"/>
-                <w:color w:val="000000"/>
-                <w:sz w:val="22"/>
-                <w:szCs w:val="22"/>
-              </w:rPr>
-            </w:pPr>
-          </w:p>
-        </w:tc>
-        <w:tc>
-          <w:tcPr>
-            <w:tcW w:w="1767" w:type="dxa"/>
-            <w:tcBorders>
-              <w:top w:val="single" w:sz="6" w:space="0" w:color="000000"/>
-              <w:left w:val="single" w:sz="4" w:space="0" w:color="000000"/>
-              <w:bottom w:val="single" w:sz="4" w:space="0" w:color="000000"/>
-              <w:right w:val="single" w:sz="4" w:space="0" w:color="000000"/>
-            </w:tcBorders>
-            <w:shd w:val="clear" w:color="auto" w:fill="auto"/>
-            <w:tcMar>
-              <w:left w:w="114" w:type="dxa"/>
-              <w:right w:w="114" w:type="dxa"/>
-            </w:tcMar>
-            <w:vAlign w:val="bottom"/>
-          </w:tcPr>
-          <w:p>
-            <w:pPr>
-              <w:rPr>
-                <w:sz w:val="22"/>
-                <w:szCs w:val="22"/>
-              </w:rPr>
-            </w:pPr>
-            <w:r>
-              <w:rPr>
-                <w:color w:val="000000"/>
-                <w:sz w:val="22"/>
-                <w:szCs w:val="22"/>
-              </w:rPr>
-              <w:t>NOT STARTED</w:t>
-            </w:r>
-          </w:p>
-        </w:tc>
-        <w:tc>
-          <w:tcPr>
-            <w:tcW w:w="992" w:type="dxa"/>
-            <w:tcBorders>
-              <w:top w:val="single" w:sz="6" w:space="0" w:color="000000"/>
-              <w:left w:val="single" w:sz="4" w:space="0" w:color="000000"/>
-              <w:bottom w:val="single" w:sz="4" w:space="0" w:color="000000"/>
-              <w:right w:val="single" w:sz="4" w:space="0" w:color="000000"/>
-            </w:tcBorders>
-            <w:shd w:val="clear" w:color="auto" w:fill="auto"/>
-            <w:tcMar>
-              <w:left w:w="114" w:type="dxa"/>
-              <w:right w:w="114" w:type="dxa"/>
-            </w:tcMar>
-            <w:vAlign w:val="bottom"/>
-          </w:tcPr>
-          <w:p>
-            <w:pPr>
-              <w:rPr>
-                <w:sz w:val="22"/>
-                <w:szCs w:val="22"/>
-              </w:rPr>
-            </w:pPr>
-            <w:r>
-              <w:rPr>
-                <w:sz w:val="22"/>
-                <w:szCs w:val="22"/>
-              </w:rPr>
-              <w:t>Sam</w:t>
-            </w:r>
-          </w:p>
-        </w:tc>
-        <w:tc>
-          <w:tcPr>
-            <w:tcW w:w="742" w:type="dxa"/>
-            <w:tcBorders>
-              <w:top w:val="single" w:sz="6" w:space="0" w:color="000000"/>
-              <w:left w:val="single" w:sz="4" w:space="0" w:color="000000"/>
-              <w:bottom w:val="single" w:sz="4" w:space="0" w:color="000000"/>
-              <w:right w:val="single" w:sz="4" w:space="0" w:color="000000"/>
-            </w:tcBorders>
-            <w:shd w:val="clear" w:color="auto" w:fill="FFFFFF"/>
-            <w:tcMar>
-              <w:left w:w="114" w:type="dxa"/>
-              <w:right w:w="114" w:type="dxa"/>
-            </w:tcMar>
-          </w:tcPr>
-          <w:p>
-            <w:pPr>
-              <w:jc w:val="center"/>
-              <w:rPr>
-                <w:sz w:val="22"/>
-                <w:szCs w:val="22"/>
-              </w:rPr>
-            </w:pPr>
-            <w:r>
-              <w:rPr>
-                <w:sz w:val="22"/>
-                <w:szCs w:val="22"/>
-              </w:rPr>
-              <w:t>2</w:t>
-            </w:r>
-          </w:p>
-        </w:tc>
-        <w:tc>
-          <w:tcPr>
-            <w:tcW w:w="850" w:type="dxa"/>
-            <w:tcBorders>
-              <w:top w:val="single" w:sz="6" w:space="0" w:color="000000"/>
-              <w:left w:val="single" w:sz="4" w:space="0" w:color="000000"/>
-              <w:bottom w:val="single" w:sz="4" w:space="0" w:color="000000"/>
-              <w:right w:val="single" w:sz="4" w:space="0" w:color="000000"/>
-            </w:tcBorders>
-            <w:shd w:val="clear" w:color="auto" w:fill="auto"/>
-            <w:tcMar>
-              <w:left w:w="114" w:type="dxa"/>
-              <w:right w:w="114" w:type="dxa"/>
-            </w:tcMar>
-            <w:vAlign w:val="bottom"/>
-          </w:tcPr>
-          <w:p>
-            <w:pPr>
-              <w:rPr>
-                <w:rFonts w:ascii="Calibri" w:eastAsia="Calibri" w:hAnsi="Calibri" w:cs="Calibri"/>
-                <w:color w:val="000000"/>
-                <w:sz w:val="22"/>
-                <w:szCs w:val="22"/>
-              </w:rPr>
-            </w:pPr>
-          </w:p>
-        </w:tc>
-        <w:tc>
-          <w:tcPr>
-            <w:tcW w:w="1134" w:type="dxa"/>
-            <w:tcBorders>
-              <w:top w:val="single" w:sz="6" w:space="0" w:color="000000"/>
-              <w:left w:val="single" w:sz="4" w:space="0" w:color="000000"/>
-              <w:bottom w:val="single" w:sz="4" w:space="0" w:color="000000"/>
-              <w:right w:val="single" w:sz="4" w:space="0" w:color="000000"/>
-            </w:tcBorders>
-            <w:shd w:val="clear" w:color="auto" w:fill="auto"/>
-            <w:tcMar>
-              <w:left w:w="114" w:type="dxa"/>
-              <w:right w:w="114" w:type="dxa"/>
-            </w:tcMar>
-            <w:vAlign w:val="bottom"/>
-          </w:tcPr>
-          <w:p>
-            <w:pPr>
-              <w:rPr>
-                <w:rFonts w:ascii="Calibri" w:eastAsia="Calibri" w:hAnsi="Calibri" w:cs="Calibri"/>
-                <w:color w:val="000000"/>
-                <w:sz w:val="22"/>
-                <w:szCs w:val="22"/>
-              </w:rPr>
-            </w:pPr>
+                <w:color w:val="FFFFFF"/>
+                <w:sz w:val="22"/>
+                <w:szCs w:val="22"/>
+              </w:rPr>
+              <w:t>Current Iteration Work Items</w:t>
+            </w:r>
           </w:p>
         </w:tc>
       </w:tr>
@@ -2556,7 +2583,7 @@
           <w:tcPr>
             <w:tcW w:w="841" w:type="dxa"/>
             <w:tcBorders>
-              <w:top w:val="single" w:sz="4" w:space="0" w:color="000000"/>
+              <w:top w:val="single" w:sz="6" w:space="0" w:color="000000"/>
               <w:left w:val="single" w:sz="4" w:space="0" w:color="000000"/>
               <w:bottom w:val="single" w:sz="4" w:space="0" w:color="000000"/>
               <w:right w:val="single" w:sz="4" w:space="0" w:color="000000"/>
@@ -2581,7 +2608,7 @@
                 <w:sz w:val="22"/>
                 <w:szCs w:val="22"/>
               </w:rPr>
-              <w:t>2.0</w:t>
+              <w:t>1.0</w:t>
             </w:r>
           </w:p>
         </w:tc>
@@ -2589,7 +2616,7 @@
           <w:tcPr>
             <w:tcW w:w="2234" w:type="dxa"/>
             <w:tcBorders>
-              <w:top w:val="single" w:sz="4" w:space="0" w:color="000000"/>
+              <w:top w:val="single" w:sz="6" w:space="0" w:color="000000"/>
               <w:left w:val="single" w:sz="4" w:space="0" w:color="000000"/>
               <w:bottom w:val="single" w:sz="4" w:space="0" w:color="000000"/>
               <w:right w:val="single" w:sz="4" w:space="0" w:color="000000"/>
@@ -2614,25 +2641,7 @@
                 <w:sz w:val="22"/>
                 <w:szCs w:val="22"/>
               </w:rPr>
-              <w:t xml:space="preserve">Develop </w:t>
-            </w:r>
-            <w:proofErr w:type="spellStart"/>
-            <w:r>
-              <w:rPr>
-                <w:color w:val="000000"/>
-                <w:sz w:val="22"/>
-                <w:szCs w:val="22"/>
-              </w:rPr>
-              <w:t>leaderboard</w:t>
-            </w:r>
-            <w:proofErr w:type="spellEnd"/>
-            <w:r>
-              <w:rPr>
-                <w:color w:val="000000"/>
-                <w:sz w:val="22"/>
-                <w:szCs w:val="22"/>
-              </w:rPr>
-              <w:t xml:space="preserve"> screen</w:t>
+              <w:t>Implement “Feel Good” Statements</w:t>
             </w:r>
           </w:p>
         </w:tc>
@@ -2640,7 +2649,7 @@
           <w:tcPr>
             <w:tcW w:w="2355" w:type="dxa"/>
             <w:tcBorders>
-              <w:top w:val="single" w:sz="4" w:space="0" w:color="000000"/>
+              <w:top w:val="single" w:sz="6" w:space="0" w:color="000000"/>
               <w:left w:val="single" w:sz="4" w:space="0" w:color="000000"/>
               <w:bottom w:val="single" w:sz="4" w:space="0" w:color="000000"/>
               <w:right w:val="single" w:sz="4" w:space="0" w:color="000000"/>
@@ -2655,6 +2664,7 @@
             <w:pPr>
               <w:rPr>
                 <w:rFonts w:ascii="Calibri" w:eastAsia="Calibri" w:hAnsi="Calibri" w:cs="Calibri"/>
+                <w:color w:val="000000"/>
                 <w:sz w:val="22"/>
                 <w:szCs w:val="22"/>
               </w:rPr>
@@ -2665,7 +2675,7 @@
           <w:tcPr>
             <w:tcW w:w="1767" w:type="dxa"/>
             <w:tcBorders>
-              <w:top w:val="single" w:sz="4" w:space="0" w:color="000000"/>
+              <w:top w:val="single" w:sz="6" w:space="0" w:color="000000"/>
               <w:left w:val="single" w:sz="4" w:space="0" w:color="000000"/>
               <w:bottom w:val="single" w:sz="4" w:space="0" w:color="000000"/>
               <w:right w:val="single" w:sz="4" w:space="0" w:color="000000"/>
@@ -2698,7 +2708,7 @@
           <w:tcPr>
             <w:tcW w:w="992" w:type="dxa"/>
             <w:tcBorders>
-              <w:top w:val="single" w:sz="4" w:space="0" w:color="000000"/>
+              <w:top w:val="single" w:sz="6" w:space="0" w:color="000000"/>
               <w:left w:val="single" w:sz="4" w:space="0" w:color="000000"/>
               <w:bottom w:val="single" w:sz="4" w:space="0" w:color="000000"/>
               <w:right w:val="single" w:sz="4" w:space="0" w:color="000000"/>
@@ -2719,12 +2729,10 @@
             </w:pPr>
             <w:r>
               <w:rPr>
-                <w:rFonts w:ascii="Arial" w:eastAsia="Arial" w:hAnsi="Arial" w:cs="Arial"/>
-                <w:color w:val="000000"/>
-                <w:sz w:val="22"/>
-                <w:szCs w:val="22"/>
-              </w:rPr>
-              <w:t>Matt</w:t>
+                <w:sz w:val="22"/>
+                <w:szCs w:val="22"/>
+              </w:rPr>
+              <w:t>Sam</w:t>
             </w:r>
           </w:p>
         </w:tc>
@@ -2732,7 +2740,7 @@
           <w:tcPr>
             <w:tcW w:w="742" w:type="dxa"/>
             <w:tcBorders>
-              <w:top w:val="single" w:sz="4" w:space="0" w:color="000000"/>
+              <w:top w:val="single" w:sz="6" w:space="0" w:color="000000"/>
               <w:left w:val="single" w:sz="4" w:space="0" w:color="000000"/>
               <w:bottom w:val="single" w:sz="4" w:space="0" w:color="000000"/>
               <w:right w:val="single" w:sz="4" w:space="0" w:color="000000"/>
@@ -2756,7 +2764,7 @@
                 <w:sz w:val="22"/>
                 <w:szCs w:val="22"/>
               </w:rPr>
-              <w:t>1</w:t>
+              <w:t>2</w:t>
             </w:r>
           </w:p>
         </w:tc>
@@ -2764,7 +2772,7 @@
           <w:tcPr>
             <w:tcW w:w="850" w:type="dxa"/>
             <w:tcBorders>
-              <w:top w:val="single" w:sz="4" w:space="0" w:color="000000"/>
+              <w:top w:val="single" w:sz="6" w:space="0" w:color="000000"/>
               <w:left w:val="single" w:sz="4" w:space="0" w:color="000000"/>
               <w:bottom w:val="single" w:sz="4" w:space="0" w:color="000000"/>
               <w:right w:val="single" w:sz="4" w:space="0" w:color="000000"/>
@@ -2780,6 +2788,7 @@
             <w:pPr>
               <w:rPr>
                 <w:rFonts w:ascii="Calibri" w:eastAsia="Calibri" w:hAnsi="Calibri" w:cs="Calibri"/>
+                <w:color w:val="000000"/>
                 <w:sz w:val="22"/>
                 <w:szCs w:val="22"/>
               </w:rPr>
@@ -2790,7 +2799,7 @@
           <w:tcPr>
             <w:tcW w:w="1134" w:type="dxa"/>
             <w:tcBorders>
-              <w:top w:val="single" w:sz="4" w:space="0" w:color="000000"/>
+              <w:top w:val="single" w:sz="6" w:space="0" w:color="000000"/>
               <w:left w:val="single" w:sz="4" w:space="0" w:color="000000"/>
               <w:bottom w:val="single" w:sz="4" w:space="0" w:color="000000"/>
               <w:right w:val="single" w:sz="4" w:space="0" w:color="000000"/>
@@ -2806,6 +2815,7 @@
             <w:pPr>
               <w:rPr>
                 <w:rFonts w:ascii="Calibri" w:eastAsia="Calibri" w:hAnsi="Calibri" w:cs="Calibri"/>
+                <w:color w:val="000000"/>
                 <w:sz w:val="22"/>
                 <w:szCs w:val="22"/>
               </w:rPr>
@@ -2846,7 +2856,7 @@
                 <w:sz w:val="22"/>
                 <w:szCs w:val="22"/>
               </w:rPr>
-              <w:t>3.0</w:t>
+              <w:t>2.0</w:t>
             </w:r>
           </w:p>
         </w:tc>
@@ -2879,7 +2889,7 @@
                 <w:sz w:val="22"/>
                 <w:szCs w:val="22"/>
               </w:rPr>
-              <w:t xml:space="preserve">Develop the logic for the </w:t>
+              <w:t xml:space="preserve">Develop </w:t>
             </w:r>
             <w:proofErr w:type="spellStart"/>
             <w:r>
@@ -2920,7 +2930,6 @@
             <w:pPr>
               <w:rPr>
                 <w:rFonts w:ascii="Calibri" w:eastAsia="Calibri" w:hAnsi="Calibri" w:cs="Calibri"/>
-                <w:color w:val="000000"/>
                 <w:sz w:val="22"/>
                 <w:szCs w:val="22"/>
               </w:rPr>
@@ -3022,7 +3031,7 @@
                 <w:sz w:val="22"/>
                 <w:szCs w:val="22"/>
               </w:rPr>
-              <w:t>2</w:t>
+              <w:t>1</w:t>
             </w:r>
           </w:p>
         </w:tc>
@@ -3046,7 +3055,6 @@
             <w:pPr>
               <w:rPr>
                 <w:rFonts w:ascii="Calibri" w:eastAsia="Calibri" w:hAnsi="Calibri" w:cs="Calibri"/>
-                <w:color w:val="000000"/>
                 <w:sz w:val="22"/>
                 <w:szCs w:val="22"/>
               </w:rPr>
@@ -3073,7 +3081,6 @@
             <w:pPr>
               <w:rPr>
                 <w:rFonts w:ascii="Calibri" w:eastAsia="Calibri" w:hAnsi="Calibri" w:cs="Calibri"/>
-                <w:color w:val="000000"/>
                 <w:sz w:val="22"/>
                 <w:szCs w:val="22"/>
               </w:rPr>
@@ -3114,7 +3121,7 @@
                 <w:sz w:val="22"/>
                 <w:szCs w:val="22"/>
               </w:rPr>
-              <w:t>4.0</w:t>
+              <w:t>3.0</w:t>
             </w:r>
           </w:p>
         </w:tc>
@@ -3147,7 +3154,25 @@
                 <w:sz w:val="22"/>
                 <w:szCs w:val="22"/>
               </w:rPr>
-              <w:t>Develop feature to set the phone to do not disturb when the pomodoro timer is active</w:t>
+              <w:t xml:space="preserve">Develop the logic for the </w:t>
+            </w:r>
+            <w:proofErr w:type="spellStart"/>
+            <w:r>
+              <w:rPr>
+                <w:color w:val="000000"/>
+                <w:sz w:val="22"/>
+                <w:szCs w:val="22"/>
+              </w:rPr>
+              <w:t>leaderboard</w:t>
+            </w:r>
+            <w:proofErr w:type="spellEnd"/>
+            <w:r>
+              <w:rPr>
+                <w:color w:val="000000"/>
+                <w:sz w:val="22"/>
+                <w:szCs w:val="22"/>
+              </w:rPr>
+              <w:t xml:space="preserve"> screen</w:t>
             </w:r>
           </w:p>
         </w:tc>
@@ -3206,7 +3231,7 @@
                 <w:sz w:val="22"/>
                 <w:szCs w:val="22"/>
               </w:rPr>
-              <w:t>IN PROGRESS</w:t>
+              <w:t>NOT STARTED</w:t>
             </w:r>
           </w:p>
         </w:tc>
@@ -3240,7 +3265,7 @@
                 <w:sz w:val="22"/>
                 <w:szCs w:val="22"/>
               </w:rPr>
-              <w:t>Corie</w:t>
+              <w:t>Matt</w:t>
             </w:r>
           </w:p>
         </w:tc>
@@ -3272,7 +3297,7 @@
                 <w:sz w:val="22"/>
                 <w:szCs w:val="22"/>
               </w:rPr>
-              <w:t>3</w:t>
+              <w:t>2</w:t>
             </w:r>
           </w:p>
         </w:tc>
@@ -3364,7 +3389,7 @@
                 <w:sz w:val="22"/>
                 <w:szCs w:val="22"/>
               </w:rPr>
-              <w:t>5.0</w:t>
+              <w:t>4.0</w:t>
             </w:r>
           </w:p>
         </w:tc>
@@ -3397,7 +3422,7 @@
                 <w:sz w:val="22"/>
                 <w:szCs w:val="22"/>
               </w:rPr>
-              <w:t>Review UI for ease of use</w:t>
+              <w:t>Develop feature to set the phone to do not disturb when the pomodoro timer is active</w:t>
             </w:r>
           </w:p>
         </w:tc>
@@ -3456,7 +3481,7 @@
                 <w:sz w:val="22"/>
                 <w:szCs w:val="22"/>
               </w:rPr>
-              <w:t>NOT STARTED</w:t>
+              <w:t>IN PROGRESS</w:t>
             </w:r>
           </w:p>
         </w:tc>
@@ -3490,7 +3515,7 @@
                 <w:sz w:val="22"/>
                 <w:szCs w:val="22"/>
               </w:rPr>
-              <w:t>Deepak</w:t>
+              <w:t>Corie</w:t>
             </w:r>
           </w:p>
         </w:tc>
@@ -3522,7 +3547,7 @@
                 <w:sz w:val="22"/>
                 <w:szCs w:val="22"/>
               </w:rPr>
-              <w:t>1</w:t>
+              <w:t>3</w:t>
             </w:r>
           </w:p>
         </w:tc>
@@ -3572,19 +3597,12 @@
           <w:p>
             <w:pPr>
               <w:rPr>
-                <w:sz w:val="22"/>
-                <w:szCs w:val="22"/>
-              </w:rPr>
-            </w:pPr>
-            <w:r>
-              <w:rPr>
-                <w:rFonts w:ascii="Arial" w:eastAsia="Arial" w:hAnsi="Arial" w:cs="Arial"/>
-                <w:color w:val="000000"/>
-                <w:sz w:val="22"/>
-                <w:szCs w:val="22"/>
-              </w:rPr>
-              <w:t xml:space="preserve"> </w:t>
-            </w:r>
+                <w:rFonts w:ascii="Calibri" w:eastAsia="Calibri" w:hAnsi="Calibri" w:cs="Calibri"/>
+                <w:color w:val="000000"/>
+                <w:sz w:val="22"/>
+                <w:szCs w:val="22"/>
+              </w:rPr>
+            </w:pPr>
           </w:p>
         </w:tc>
       </w:tr>
@@ -3621,7 +3639,7 @@
                 <w:sz w:val="22"/>
                 <w:szCs w:val="22"/>
               </w:rPr>
-              <w:t>6.0</w:t>
+              <w:t>5.0</w:t>
             </w:r>
           </w:p>
         </w:tc>
@@ -3654,7 +3672,7 @@
                 <w:sz w:val="22"/>
                 <w:szCs w:val="22"/>
               </w:rPr>
-              <w:t>Make changes to the UI based on the results of the review</w:t>
+              <w:t>Review UI for ease of use</w:t>
             </w:r>
           </w:p>
         </w:tc>
@@ -3829,12 +3847,19 @@
           <w:p>
             <w:pPr>
               <w:rPr>
-                <w:rFonts w:ascii="Calibri" w:eastAsia="Calibri" w:hAnsi="Calibri" w:cs="Calibri"/>
-                <w:color w:val="000000"/>
-                <w:sz w:val="22"/>
-                <w:szCs w:val="22"/>
-              </w:rPr>
-            </w:pPr>
+                <w:sz w:val="22"/>
+                <w:szCs w:val="22"/>
+              </w:rPr>
+            </w:pPr>
+            <w:r>
+              <w:rPr>
+                <w:rFonts w:ascii="Arial" w:eastAsia="Arial" w:hAnsi="Arial" w:cs="Arial"/>
+                <w:color w:val="000000"/>
+                <w:sz w:val="22"/>
+                <w:szCs w:val="22"/>
+              </w:rPr>
+              <w:t xml:space="preserve"> </w:t>
+            </w:r>
           </w:p>
         </w:tc>
       </w:tr>
@@ -3871,8 +3896,125 @@
                 <w:sz w:val="22"/>
                 <w:szCs w:val="22"/>
               </w:rPr>
-              <w:t>7</w:t>
-            </w:r>
+              <w:t>6.0</w:t>
+            </w:r>
+          </w:p>
+        </w:tc>
+        <w:tc>
+          <w:tcPr>
+            <w:tcW w:w="2234" w:type="dxa"/>
+            <w:tcBorders>
+              <w:top w:val="single" w:sz="4" w:space="0" w:color="000000"/>
+              <w:left w:val="single" w:sz="4" w:space="0" w:color="000000"/>
+              <w:bottom w:val="single" w:sz="4" w:space="0" w:color="000000"/>
+              <w:right w:val="single" w:sz="4" w:space="0" w:color="000000"/>
+            </w:tcBorders>
+            <w:shd w:val="clear" w:color="auto" w:fill="auto"/>
+            <w:tcMar>
+              <w:left w:w="114" w:type="dxa"/>
+              <w:right w:w="114" w:type="dxa"/>
+            </w:tcMar>
+            <w:vAlign w:val="bottom"/>
+          </w:tcPr>
+          <w:p>
+            <w:pPr>
+              <w:rPr>
+                <w:sz w:val="22"/>
+                <w:szCs w:val="22"/>
+              </w:rPr>
+            </w:pPr>
+            <w:r>
+              <w:rPr>
+                <w:color w:val="000000"/>
+                <w:sz w:val="22"/>
+                <w:szCs w:val="22"/>
+              </w:rPr>
+              <w:t>Make changes to the UI based on the results of the review</w:t>
+            </w:r>
+          </w:p>
+        </w:tc>
+        <w:tc>
+          <w:tcPr>
+            <w:tcW w:w="2355" w:type="dxa"/>
+            <w:tcBorders>
+              <w:top w:val="single" w:sz="4" w:space="0" w:color="000000"/>
+              <w:left w:val="single" w:sz="4" w:space="0" w:color="000000"/>
+              <w:bottom w:val="single" w:sz="4" w:space="0" w:color="000000"/>
+              <w:right w:val="single" w:sz="4" w:space="0" w:color="000000"/>
+            </w:tcBorders>
+            <w:shd w:val="clear" w:color="auto" w:fill="FFFFFF"/>
+            <w:tcMar>
+              <w:left w:w="114" w:type="dxa"/>
+              <w:right w:w="114" w:type="dxa"/>
+            </w:tcMar>
+          </w:tcPr>
+          <w:p>
+            <w:pPr>
+              <w:rPr>
+                <w:rFonts w:ascii="Calibri" w:eastAsia="Calibri" w:hAnsi="Calibri" w:cs="Calibri"/>
+                <w:color w:val="000000"/>
+                <w:sz w:val="22"/>
+                <w:szCs w:val="22"/>
+              </w:rPr>
+            </w:pPr>
+          </w:p>
+        </w:tc>
+        <w:tc>
+          <w:tcPr>
+            <w:tcW w:w="1767" w:type="dxa"/>
+            <w:tcBorders>
+              <w:top w:val="single" w:sz="4" w:space="0" w:color="000000"/>
+              <w:left w:val="single" w:sz="4" w:space="0" w:color="000000"/>
+              <w:bottom w:val="single" w:sz="4" w:space="0" w:color="000000"/>
+              <w:right w:val="single" w:sz="4" w:space="0" w:color="000000"/>
+            </w:tcBorders>
+            <w:shd w:val="clear" w:color="auto" w:fill="auto"/>
+            <w:tcMar>
+              <w:left w:w="114" w:type="dxa"/>
+              <w:right w:w="114" w:type="dxa"/>
+            </w:tcMar>
+            <w:vAlign w:val="bottom"/>
+          </w:tcPr>
+          <w:p>
+            <w:pPr>
+              <w:rPr>
+                <w:sz w:val="22"/>
+                <w:szCs w:val="22"/>
+              </w:rPr>
+            </w:pPr>
+            <w:r>
+              <w:rPr>
+                <w:color w:val="000000"/>
+                <w:sz w:val="22"/>
+                <w:szCs w:val="22"/>
+              </w:rPr>
+              <w:t>NOT STARTED</w:t>
+            </w:r>
+          </w:p>
+        </w:tc>
+        <w:tc>
+          <w:tcPr>
+            <w:tcW w:w="992" w:type="dxa"/>
+            <w:tcBorders>
+              <w:top w:val="single" w:sz="4" w:space="0" w:color="000000"/>
+              <w:left w:val="single" w:sz="4" w:space="0" w:color="000000"/>
+              <w:bottom w:val="single" w:sz="4" w:space="0" w:color="000000"/>
+              <w:right w:val="single" w:sz="4" w:space="0" w:color="000000"/>
+            </w:tcBorders>
+            <w:shd w:val="clear" w:color="auto" w:fill="auto"/>
+            <w:tcMar>
+              <w:left w:w="114" w:type="dxa"/>
+              <w:right w:w="114" w:type="dxa"/>
+            </w:tcMar>
+            <w:vAlign w:val="bottom"/>
+          </w:tcPr>
+          <w:p>
+            <w:pPr>
+              <w:rPr>
+                <w:sz w:val="22"/>
+                <w:szCs w:val="22"/>
+              </w:rPr>
+            </w:pPr>
             <w:r>
               <w:rPr>
                 <w:rFonts w:ascii="Arial" w:eastAsia="Arial" w:hAnsi="Arial" w:cs="Arial"/>
@@ -3880,133 +4022,7 @@
                 <w:sz w:val="22"/>
                 <w:szCs w:val="22"/>
               </w:rPr>
-              <w:t>.1</w:t>
-            </w:r>
-          </w:p>
-        </w:tc>
-        <w:tc>
-          <w:tcPr>
-            <w:tcW w:w="2234" w:type="dxa"/>
-            <w:tcBorders>
-              <w:top w:val="single" w:sz="4" w:space="0" w:color="000000"/>
-              <w:left w:val="single" w:sz="4" w:space="0" w:color="000000"/>
-              <w:bottom w:val="single" w:sz="4" w:space="0" w:color="000000"/>
-              <w:right w:val="single" w:sz="4" w:space="0" w:color="000000"/>
-            </w:tcBorders>
-            <w:shd w:val="clear" w:color="auto" w:fill="auto"/>
-            <w:tcMar>
-              <w:left w:w="114" w:type="dxa"/>
-              <w:right w:w="114" w:type="dxa"/>
-            </w:tcMar>
-            <w:vAlign w:val="bottom"/>
-          </w:tcPr>
-          <w:p>
-            <w:pPr>
-              <w:rPr>
-                <w:sz w:val="22"/>
-                <w:szCs w:val="22"/>
-              </w:rPr>
-            </w:pPr>
-            <w:r>
-              <w:rPr>
-                <w:color w:val="000000"/>
-                <w:sz w:val="22"/>
-                <w:szCs w:val="22"/>
-              </w:rPr>
-              <w:t>Test and Record Results of test for work completed</w:t>
-            </w:r>
-          </w:p>
-        </w:tc>
-        <w:tc>
-          <w:tcPr>
-            <w:tcW w:w="2355" w:type="dxa"/>
-            <w:tcBorders>
-              <w:top w:val="single" w:sz="4" w:space="0" w:color="000000"/>
-              <w:left w:val="single" w:sz="4" w:space="0" w:color="000000"/>
-              <w:bottom w:val="single" w:sz="4" w:space="0" w:color="000000"/>
-              <w:right w:val="single" w:sz="4" w:space="0" w:color="000000"/>
-            </w:tcBorders>
-            <w:shd w:val="clear" w:color="auto" w:fill="FFFFFF"/>
-            <w:tcMar>
-              <w:left w:w="114" w:type="dxa"/>
-              <w:right w:w="114" w:type="dxa"/>
-            </w:tcMar>
-          </w:tcPr>
-          <w:p>
-            <w:pPr>
-              <w:rPr>
-                <w:rFonts w:ascii="Calibri" w:eastAsia="Calibri" w:hAnsi="Calibri" w:cs="Calibri"/>
-                <w:color w:val="000000"/>
-                <w:sz w:val="22"/>
-                <w:szCs w:val="22"/>
-              </w:rPr>
-            </w:pPr>
-          </w:p>
-        </w:tc>
-        <w:tc>
-          <w:tcPr>
-            <w:tcW w:w="1767" w:type="dxa"/>
-            <w:tcBorders>
-              <w:top w:val="single" w:sz="4" w:space="0" w:color="000000"/>
-              <w:left w:val="single" w:sz="4" w:space="0" w:color="000000"/>
-              <w:bottom w:val="single" w:sz="4" w:space="0" w:color="000000"/>
-              <w:right w:val="single" w:sz="4" w:space="0" w:color="000000"/>
-            </w:tcBorders>
-            <w:shd w:val="clear" w:color="auto" w:fill="auto"/>
-            <w:tcMar>
-              <w:left w:w="114" w:type="dxa"/>
-              <w:right w:w="114" w:type="dxa"/>
-            </w:tcMar>
-            <w:vAlign w:val="bottom"/>
-          </w:tcPr>
-          <w:p>
-            <w:pPr>
-              <w:rPr>
-                <w:sz w:val="22"/>
-                <w:szCs w:val="22"/>
-              </w:rPr>
-            </w:pPr>
-            <w:r>
-              <w:rPr>
-                <w:color w:val="000000"/>
-                <w:sz w:val="22"/>
-                <w:szCs w:val="22"/>
-              </w:rPr>
-              <w:t>NOT STARTED</w:t>
-            </w:r>
-          </w:p>
-        </w:tc>
-        <w:tc>
-          <w:tcPr>
-            <w:tcW w:w="992" w:type="dxa"/>
-            <w:tcBorders>
-              <w:top w:val="single" w:sz="4" w:space="0" w:color="000000"/>
-              <w:left w:val="single" w:sz="4" w:space="0" w:color="000000"/>
-              <w:bottom w:val="single" w:sz="4" w:space="0" w:color="000000"/>
-              <w:right w:val="single" w:sz="4" w:space="0" w:color="000000"/>
-            </w:tcBorders>
-            <w:shd w:val="clear" w:color="auto" w:fill="auto"/>
-            <w:tcMar>
-              <w:left w:w="114" w:type="dxa"/>
-              <w:right w:w="114" w:type="dxa"/>
-            </w:tcMar>
-            <w:vAlign w:val="bottom"/>
-          </w:tcPr>
-          <w:p>
-            <w:pPr>
-              <w:rPr>
-                <w:sz w:val="22"/>
-                <w:szCs w:val="22"/>
-              </w:rPr>
-            </w:pPr>
-            <w:r>
-              <w:rPr>
-                <w:rFonts w:ascii="Arial" w:eastAsia="Arial" w:hAnsi="Arial" w:cs="Arial"/>
-                <w:color w:val="000000"/>
-                <w:sz w:val="22"/>
-                <w:szCs w:val="22"/>
-              </w:rPr>
-              <w:t>Corie</w:t>
+              <w:t>Deepak</w:t>
             </w:r>
           </w:p>
         </w:tc>
@@ -4139,7 +4155,7 @@
                 <w:sz w:val="22"/>
                 <w:szCs w:val="22"/>
               </w:rPr>
-              <w:t>.2</w:t>
+              <w:t>.1</w:t>
             </w:r>
           </w:p>
         </w:tc>
@@ -4265,7 +4281,7 @@
                 <w:sz w:val="22"/>
                 <w:szCs w:val="22"/>
               </w:rPr>
-              <w:t>Deepak</w:t>
+              <w:t>Corie</w:t>
             </w:r>
           </w:p>
         </w:tc>
@@ -4398,7 +4414,7 @@
                 <w:sz w:val="22"/>
                 <w:szCs w:val="22"/>
               </w:rPr>
-              <w:t>.3</w:t>
+              <w:t>.2</w:t>
             </w:r>
           </w:p>
         </w:tc>
@@ -4524,7 +4540,7 @@
                 <w:sz w:val="22"/>
                 <w:szCs w:val="22"/>
               </w:rPr>
-              <w:t>Matt</w:t>
+              <w:t>Deepak</w:t>
             </w:r>
           </w:p>
         </w:tc>
@@ -4657,7 +4673,7 @@
                 <w:sz w:val="22"/>
                 <w:szCs w:val="22"/>
               </w:rPr>
-              <w:t>.4</w:t>
+              <w:t>.3</w:t>
             </w:r>
           </w:p>
         </w:tc>
@@ -4783,7 +4799,7 @@
                 <w:sz w:val="22"/>
                 <w:szCs w:val="22"/>
               </w:rPr>
-              <w:t>Sam</w:t>
+              <w:t>Matt</w:t>
             </w:r>
           </w:p>
         </w:tc>
@@ -4907,7 +4923,7 @@
                 <w:sz w:val="22"/>
                 <w:szCs w:val="22"/>
               </w:rPr>
-              <w:t>8</w:t>
+              <w:t>7</w:t>
             </w:r>
             <w:r>
               <w:rPr>
@@ -4916,7 +4932,7 @@
                 <w:sz w:val="22"/>
                 <w:szCs w:val="22"/>
               </w:rPr>
-              <w:t>.1</w:t>
+              <w:t>.4</w:t>
             </w:r>
           </w:p>
         </w:tc>
@@ -4949,7 +4965,7 @@
                 <w:sz w:val="22"/>
                 <w:szCs w:val="22"/>
               </w:rPr>
-              <w:t>Fix any bugs discovered during testing of the work completed</w:t>
+              <w:t>Test and Record Results of test for work completed</w:t>
             </w:r>
           </w:p>
         </w:tc>
@@ -5042,7 +5058,7 @@
                 <w:sz w:val="22"/>
                 <w:szCs w:val="22"/>
               </w:rPr>
-              <w:t>Corie</w:t>
+              <w:t>Sam</w:t>
             </w:r>
           </w:p>
         </w:tc>
@@ -5074,7 +5090,7 @@
                 <w:sz w:val="22"/>
                 <w:szCs w:val="22"/>
               </w:rPr>
-              <w:t>2</w:t>
+              <w:t>1</w:t>
             </w:r>
           </w:p>
         </w:tc>
@@ -5175,7 +5191,7 @@
                 <w:sz w:val="22"/>
                 <w:szCs w:val="22"/>
               </w:rPr>
-              <w:t>.2</w:t>
+              <w:t>.1</w:t>
             </w:r>
           </w:p>
         </w:tc>
@@ -5218,6 +5234,265 @@
               </w:rPr>
               <w:lastRenderedPageBreak/>
               <w:t>testing of the work completed</w:t>
+            </w:r>
+          </w:p>
+        </w:tc>
+        <w:tc>
+          <w:tcPr>
+            <w:tcW w:w="2355" w:type="dxa"/>
+            <w:tcBorders>
+              <w:top w:val="single" w:sz="4" w:space="0" w:color="000000"/>
+              <w:left w:val="single" w:sz="4" w:space="0" w:color="000000"/>
+              <w:bottom w:val="single" w:sz="4" w:space="0" w:color="000000"/>
+              <w:right w:val="single" w:sz="4" w:space="0" w:color="000000"/>
+            </w:tcBorders>
+            <w:shd w:val="clear" w:color="auto" w:fill="FFFFFF"/>
+            <w:tcMar>
+              <w:left w:w="114" w:type="dxa"/>
+              <w:right w:w="114" w:type="dxa"/>
+            </w:tcMar>
+          </w:tcPr>
+          <w:p>
+            <w:pPr>
+              <w:rPr>
+                <w:rFonts w:ascii="Calibri" w:eastAsia="Calibri" w:hAnsi="Calibri" w:cs="Calibri"/>
+                <w:color w:val="000000"/>
+                <w:sz w:val="22"/>
+                <w:szCs w:val="22"/>
+              </w:rPr>
+            </w:pPr>
+          </w:p>
+        </w:tc>
+        <w:tc>
+          <w:tcPr>
+            <w:tcW w:w="1767" w:type="dxa"/>
+            <w:tcBorders>
+              <w:top w:val="single" w:sz="4" w:space="0" w:color="000000"/>
+              <w:left w:val="single" w:sz="4" w:space="0" w:color="000000"/>
+              <w:bottom w:val="single" w:sz="4" w:space="0" w:color="000000"/>
+              <w:right w:val="single" w:sz="4" w:space="0" w:color="000000"/>
+            </w:tcBorders>
+            <w:shd w:val="clear" w:color="auto" w:fill="auto"/>
+            <w:tcMar>
+              <w:left w:w="114" w:type="dxa"/>
+              <w:right w:w="114" w:type="dxa"/>
+            </w:tcMar>
+            <w:vAlign w:val="bottom"/>
+          </w:tcPr>
+          <w:p>
+            <w:pPr>
+              <w:rPr>
+                <w:sz w:val="22"/>
+                <w:szCs w:val="22"/>
+              </w:rPr>
+            </w:pPr>
+            <w:r>
+              <w:rPr>
+                <w:color w:val="000000"/>
+                <w:sz w:val="22"/>
+                <w:szCs w:val="22"/>
+              </w:rPr>
+              <w:t>NOT STARTED</w:t>
+            </w:r>
+          </w:p>
+        </w:tc>
+        <w:tc>
+          <w:tcPr>
+            <w:tcW w:w="992" w:type="dxa"/>
+            <w:tcBorders>
+              <w:top w:val="single" w:sz="4" w:space="0" w:color="000000"/>
+              <w:left w:val="single" w:sz="4" w:space="0" w:color="000000"/>
+              <w:bottom w:val="single" w:sz="4" w:space="0" w:color="000000"/>
+              <w:right w:val="single" w:sz="4" w:space="0" w:color="000000"/>
+            </w:tcBorders>
+            <w:shd w:val="clear" w:color="auto" w:fill="auto"/>
+            <w:tcMar>
+              <w:left w:w="114" w:type="dxa"/>
+              <w:right w:w="114" w:type="dxa"/>
+            </w:tcMar>
+            <w:vAlign w:val="bottom"/>
+          </w:tcPr>
+          <w:p>
+            <w:pPr>
+              <w:rPr>
+                <w:sz w:val="22"/>
+                <w:szCs w:val="22"/>
+              </w:rPr>
+            </w:pPr>
+            <w:r>
+              <w:rPr>
+                <w:rFonts w:ascii="Arial" w:eastAsia="Arial" w:hAnsi="Arial" w:cs="Arial"/>
+                <w:color w:val="000000"/>
+                <w:sz w:val="22"/>
+                <w:szCs w:val="22"/>
+              </w:rPr>
+              <w:t>Corie</w:t>
+            </w:r>
+          </w:p>
+        </w:tc>
+        <w:tc>
+          <w:tcPr>
+            <w:tcW w:w="742" w:type="dxa"/>
+            <w:tcBorders>
+              <w:top w:val="single" w:sz="4" w:space="0" w:color="000000"/>
+              <w:left w:val="single" w:sz="4" w:space="0" w:color="000000"/>
+              <w:bottom w:val="single" w:sz="4" w:space="0" w:color="000000"/>
+              <w:right w:val="single" w:sz="4" w:space="0" w:color="000000"/>
+            </w:tcBorders>
+            <w:shd w:val="clear" w:color="auto" w:fill="FFFFFF"/>
+            <w:tcMar>
+              <w:left w:w="114" w:type="dxa"/>
+              <w:right w:w="114" w:type="dxa"/>
+            </w:tcMar>
+          </w:tcPr>
+          <w:p>
+            <w:pPr>
+              <w:jc w:val="center"/>
+              <w:rPr>
+                <w:sz w:val="22"/>
+                <w:szCs w:val="22"/>
+              </w:rPr>
+            </w:pPr>
+            <w:r>
+              <w:rPr>
+                <w:sz w:val="22"/>
+                <w:szCs w:val="22"/>
+              </w:rPr>
+              <w:t>2</w:t>
+            </w:r>
+          </w:p>
+        </w:tc>
+        <w:tc>
+          <w:tcPr>
+            <w:tcW w:w="850" w:type="dxa"/>
+            <w:tcBorders>
+              <w:top w:val="single" w:sz="4" w:space="0" w:color="000000"/>
+              <w:left w:val="single" w:sz="4" w:space="0" w:color="000000"/>
+              <w:bottom w:val="single" w:sz="4" w:space="0" w:color="000000"/>
+              <w:right w:val="single" w:sz="4" w:space="0" w:color="000000"/>
+            </w:tcBorders>
+            <w:shd w:val="clear" w:color="auto" w:fill="auto"/>
+            <w:tcMar>
+              <w:left w:w="114" w:type="dxa"/>
+              <w:right w:w="114" w:type="dxa"/>
+            </w:tcMar>
+            <w:vAlign w:val="bottom"/>
+          </w:tcPr>
+          <w:p>
+            <w:pPr>
+              <w:rPr>
+                <w:rFonts w:ascii="Calibri" w:eastAsia="Calibri" w:hAnsi="Calibri" w:cs="Calibri"/>
+                <w:color w:val="000000"/>
+                <w:sz w:val="22"/>
+                <w:szCs w:val="22"/>
+              </w:rPr>
+            </w:pPr>
+          </w:p>
+        </w:tc>
+        <w:tc>
+          <w:tcPr>
+            <w:tcW w:w="1134" w:type="dxa"/>
+            <w:tcBorders>
+              <w:top w:val="single" w:sz="4" w:space="0" w:color="000000"/>
+              <w:left w:val="single" w:sz="4" w:space="0" w:color="000000"/>
+              <w:bottom w:val="single" w:sz="4" w:space="0" w:color="000000"/>
+              <w:right w:val="single" w:sz="4" w:space="0" w:color="000000"/>
+            </w:tcBorders>
+            <w:shd w:val="clear" w:color="auto" w:fill="auto"/>
+            <w:tcMar>
+              <w:left w:w="114" w:type="dxa"/>
+              <w:right w:w="114" w:type="dxa"/>
+            </w:tcMar>
+            <w:vAlign w:val="bottom"/>
+          </w:tcPr>
+          <w:p>
+            <w:pPr>
+              <w:rPr>
+                <w:rFonts w:ascii="Calibri" w:eastAsia="Calibri" w:hAnsi="Calibri" w:cs="Calibri"/>
+                <w:color w:val="000000"/>
+                <w:sz w:val="22"/>
+                <w:szCs w:val="22"/>
+              </w:rPr>
+            </w:pPr>
+          </w:p>
+        </w:tc>
+      </w:tr>
+      <w:tr>
+        <w:trPr>
+          <w:trHeight w:val="255"/>
+        </w:trPr>
+        <w:tc>
+          <w:tcPr>
+            <w:tcW w:w="841" w:type="dxa"/>
+            <w:tcBorders>
+              <w:top w:val="single" w:sz="4" w:space="0" w:color="000000"/>
+              <w:left w:val="single" w:sz="4" w:space="0" w:color="000000"/>
+              <w:bottom w:val="single" w:sz="4" w:space="0" w:color="000000"/>
+              <w:right w:val="single" w:sz="4" w:space="0" w:color="000000"/>
+            </w:tcBorders>
+            <w:shd w:val="clear" w:color="auto" w:fill="FFFFFF"/>
+            <w:tcMar>
+              <w:left w:w="114" w:type="dxa"/>
+              <w:right w:w="114" w:type="dxa"/>
+            </w:tcMar>
+          </w:tcPr>
+          <w:p>
+            <w:pPr>
+              <w:rPr>
+                <w:sz w:val="22"/>
+                <w:szCs w:val="22"/>
+              </w:rPr>
+            </w:pPr>
+            <w:r>
+              <w:rPr>
+                <w:rFonts w:ascii="Arial" w:eastAsia="Arial" w:hAnsi="Arial" w:cs="Arial"/>
+                <w:color w:val="000000"/>
+                <w:sz w:val="22"/>
+                <w:szCs w:val="22"/>
+              </w:rPr>
+              <w:t>8</w:t>
+            </w:r>
+            <w:r>
+              <w:rPr>
+                <w:rFonts w:ascii="Arial" w:eastAsia="Arial" w:hAnsi="Arial" w:cs="Arial"/>
+                <w:color w:val="000000"/>
+                <w:sz w:val="22"/>
+                <w:szCs w:val="22"/>
+              </w:rPr>
+              <w:t>.2</w:t>
+            </w:r>
+          </w:p>
+        </w:tc>
+        <w:tc>
+          <w:tcPr>
+            <w:tcW w:w="2234" w:type="dxa"/>
+            <w:tcBorders>
+              <w:top w:val="single" w:sz="4" w:space="0" w:color="000000"/>
+              <w:left w:val="single" w:sz="4" w:space="0" w:color="000000"/>
+              <w:bottom w:val="single" w:sz="4" w:space="0" w:color="000000"/>
+              <w:right w:val="single" w:sz="4" w:space="0" w:color="000000"/>
+            </w:tcBorders>
+            <w:shd w:val="clear" w:color="auto" w:fill="auto"/>
+            <w:tcMar>
+              <w:left w:w="114" w:type="dxa"/>
+              <w:right w:w="114" w:type="dxa"/>
+            </w:tcMar>
+            <w:vAlign w:val="bottom"/>
+          </w:tcPr>
+          <w:p>
+            <w:pPr>
+              <w:rPr>
+                <w:sz w:val="22"/>
+                <w:szCs w:val="22"/>
+              </w:rPr>
+            </w:pPr>
+            <w:r>
+              <w:rPr>
+                <w:color w:val="000000"/>
+                <w:sz w:val="22"/>
+                <w:szCs w:val="22"/>
+              </w:rPr>
+              <w:t>Fix any bugs discovered during testing of the work completed</w:t>
             </w:r>
           </w:p>
         </w:tc>

</xml_diff>

<commit_message>
Updated Iteration1 1.0, 7.4, 8.4
</commit_message>
<xml_diff>
--- a/Iteration C-2/IterationPlan C2.docx
+++ b/Iteration C-2/IterationPlan C2.docx
@@ -340,25 +340,7 @@
                 <w:sz w:val="22"/>
                 <w:szCs w:val="22"/>
               </w:rPr>
-              <w:t xml:space="preserve">Develop </w:t>
-            </w:r>
-            <w:proofErr w:type="spellStart"/>
-            <w:r>
-              <w:rPr>
-                <w:color w:val="000000"/>
-                <w:sz w:val="22"/>
-                <w:szCs w:val="22"/>
-              </w:rPr>
-              <w:t>Leaderboard</w:t>
-            </w:r>
-            <w:proofErr w:type="spellEnd"/>
-            <w:r>
-              <w:rPr>
-                <w:color w:val="000000"/>
-                <w:sz w:val="22"/>
-                <w:szCs w:val="22"/>
-              </w:rPr>
-              <w:t xml:space="preserve"> Screen</w:t>
+              <w:t>Develop Leaderboard Screen</w:t>
             </w:r>
           </w:p>
         </w:tc>
@@ -432,23 +414,13 @@
               </w:rPr>
               <w:t xml:space="preserve">Develop </w:t>
             </w:r>
-            <w:proofErr w:type="spellStart"/>
-            <w:r>
-              <w:rPr>
-                <w:color w:val="000000"/>
-                <w:sz w:val="22"/>
-                <w:szCs w:val="22"/>
-              </w:rPr>
-              <w:t>Leaderboard</w:t>
-            </w:r>
-            <w:proofErr w:type="spellEnd"/>
-            <w:r>
-              <w:rPr>
-                <w:color w:val="000000"/>
-                <w:sz w:val="22"/>
-                <w:szCs w:val="22"/>
-              </w:rPr>
-              <w:t xml:space="preserve"> Logic</w:t>
+            <w:r>
+              <w:rPr>
+                <w:color w:val="000000"/>
+                <w:sz w:val="22"/>
+                <w:szCs w:val="22"/>
+              </w:rPr>
+              <w:t>Leaderboard Logic</w:t>
             </w:r>
           </w:p>
         </w:tc>
@@ -1060,25 +1032,7 @@
           <w:sz w:val="22"/>
           <w:szCs w:val="22"/>
         </w:rPr>
-        <w:t xml:space="preserve">Develop </w:t>
-      </w:r>
-      <w:proofErr w:type="spellStart"/>
-      <w:r>
-        <w:rPr>
-          <w:color w:val="000000"/>
-          <w:sz w:val="22"/>
-          <w:szCs w:val="22"/>
-        </w:rPr>
-        <w:t>leaderboard</w:t>
-      </w:r>
-      <w:proofErr w:type="spellEnd"/>
-      <w:r>
-        <w:rPr>
-          <w:color w:val="000000"/>
-          <w:sz w:val="22"/>
-          <w:szCs w:val="22"/>
-        </w:rPr>
-        <w:t xml:space="preserve"> screen</w:t>
+        <w:t>Develop leaderboard screen</w:t>
       </w:r>
       <w:r>
         <w:rPr>
@@ -1112,25 +1066,7 @@
           <w:sz w:val="22"/>
           <w:szCs w:val="22"/>
         </w:rPr>
-        <w:t xml:space="preserve">Develop the </w:t>
-      </w:r>
-      <w:proofErr w:type="spellStart"/>
-      <w:r>
-        <w:rPr>
-          <w:color w:val="000000"/>
-          <w:sz w:val="22"/>
-          <w:szCs w:val="22"/>
-        </w:rPr>
-        <w:t>leaderboard</w:t>
-      </w:r>
-      <w:proofErr w:type="spellEnd"/>
-      <w:r>
-        <w:rPr>
-          <w:color w:val="000000"/>
-          <w:sz w:val="22"/>
-          <w:szCs w:val="22"/>
-        </w:rPr>
-        <w:t xml:space="preserve"> screen.</w:t>
+        <w:t>Develop the leaderboard screen.</w:t>
       </w:r>
     </w:p>
     <w:p>
@@ -1165,25 +1101,7 @@
           <w:sz w:val="22"/>
           <w:szCs w:val="22"/>
         </w:rPr>
-        <w:t xml:space="preserve">the logic for the </w:t>
-      </w:r>
-      <w:proofErr w:type="spellStart"/>
-      <w:r>
-        <w:rPr>
-          <w:color w:val="000000"/>
-          <w:sz w:val="22"/>
-          <w:szCs w:val="22"/>
-        </w:rPr>
-        <w:t>leaderboard</w:t>
-      </w:r>
-      <w:proofErr w:type="spellEnd"/>
-      <w:r>
-        <w:rPr>
-          <w:color w:val="000000"/>
-          <w:sz w:val="22"/>
-          <w:szCs w:val="22"/>
-        </w:rPr>
-        <w:t xml:space="preserve"> screen</w:t>
+        <w:t>the logic for the leaderboard screen</w:t>
       </w:r>
       <w:r>
         <w:rPr>
@@ -1224,25 +1142,7 @@
           <w:sz w:val="22"/>
           <w:szCs w:val="22"/>
         </w:rPr>
-        <w:t xml:space="preserve">Develop the logic for the </w:t>
-      </w:r>
-      <w:proofErr w:type="spellStart"/>
-      <w:r>
-        <w:rPr>
-          <w:color w:val="000000"/>
-          <w:sz w:val="22"/>
-          <w:szCs w:val="22"/>
-        </w:rPr>
-        <w:t>leaderboard</w:t>
-      </w:r>
-      <w:proofErr w:type="spellEnd"/>
-      <w:r>
-        <w:rPr>
-          <w:color w:val="000000"/>
-          <w:sz w:val="22"/>
-          <w:szCs w:val="22"/>
-        </w:rPr>
-        <w:t xml:space="preserve"> screen, so that users are ranked by the number of points they achieve each month</w:t>
+        <w:t>Develop the logic for the leaderboard screen, so that users are ranked by the number of points they achieve each month</w:t>
       </w:r>
       <w:r>
         <w:rPr>
@@ -4414,6 +4314,15 @@
                 <w:szCs w:val="22"/>
               </w:rPr>
             </w:pPr>
+            <w:r>
+              <w:rPr>
+                <w:rFonts w:ascii="Calibri" w:eastAsia="Calibri" w:hAnsi="Calibri" w:cs="Calibri"/>
+                <w:color w:val="000000"/>
+                <w:sz w:val="22"/>
+                <w:szCs w:val="22"/>
+              </w:rPr>
+              <w:t>Feel good statements implemented and later tested from multiple standpoints of application. Beginning and Completed Task have been implemented within localised branch.</w:t>
+            </w:r>
           </w:p>
         </w:tc>
         <w:tc>
@@ -4445,7 +4354,7 @@
                 <w:sz w:val="22"/>
                 <w:szCs w:val="22"/>
               </w:rPr>
-              <w:t>NOT STARTED</w:t>
+              <w:t>COMPLETED</w:t>
             </w:r>
           </w:p>
         </w:tc>
@@ -4509,7 +4418,7 @@
                 <w:sz w:val="22"/>
                 <w:szCs w:val="22"/>
               </w:rPr>
-              <w:t>2</w:t>
+              <w:t>4</w:t>
             </w:r>
           </w:p>
         </w:tc>
@@ -4538,6 +4447,15 @@
                 <w:szCs w:val="22"/>
               </w:rPr>
             </w:pPr>
+            <w:r>
+              <w:rPr>
+                <w:rFonts w:ascii="Calibri" w:eastAsia="Calibri" w:hAnsi="Calibri" w:cs="Calibri"/>
+                <w:color w:val="000000"/>
+                <w:sz w:val="22"/>
+                <w:szCs w:val="22"/>
+              </w:rPr>
+              <w:t>5 Hours</w:t>
+            </w:r>
           </w:p>
         </w:tc>
         <w:tc>
@@ -4634,25 +4552,7 @@
                 <w:sz w:val="22"/>
                 <w:szCs w:val="22"/>
               </w:rPr>
-              <w:t xml:space="preserve">Develop </w:t>
-            </w:r>
-            <w:proofErr w:type="spellStart"/>
-            <w:r>
-              <w:rPr>
-                <w:color w:val="000000"/>
-                <w:sz w:val="22"/>
-                <w:szCs w:val="22"/>
-              </w:rPr>
-              <w:t>leaderboard</w:t>
-            </w:r>
-            <w:proofErr w:type="spellEnd"/>
-            <w:r>
-              <w:rPr>
-                <w:color w:val="000000"/>
-                <w:sz w:val="22"/>
-                <w:szCs w:val="22"/>
-              </w:rPr>
-              <w:t xml:space="preserve"> screen</w:t>
+              <w:t>Develop leaderboard screen</w:t>
             </w:r>
           </w:p>
         </w:tc>
@@ -4899,25 +4799,7 @@
                 <w:sz w:val="22"/>
                 <w:szCs w:val="22"/>
               </w:rPr>
-              <w:t xml:space="preserve">Develop the logic for the </w:t>
-            </w:r>
-            <w:proofErr w:type="spellStart"/>
-            <w:r>
-              <w:rPr>
-                <w:color w:val="000000"/>
-                <w:sz w:val="22"/>
-                <w:szCs w:val="22"/>
-              </w:rPr>
-              <w:t>leaderboard</w:t>
-            </w:r>
-            <w:proofErr w:type="spellEnd"/>
-            <w:r>
-              <w:rPr>
-                <w:color w:val="000000"/>
-                <w:sz w:val="22"/>
-                <w:szCs w:val="22"/>
-              </w:rPr>
-              <w:t xml:space="preserve"> screen</w:t>
+              <w:t>Develop the logic for the leaderboard screen</w:t>
             </w:r>
           </w:p>
         </w:tc>
@@ -6824,6 +6706,35 @@
                 <w:szCs w:val="22"/>
               </w:rPr>
             </w:pPr>
+            <w:r>
+              <w:rPr>
+                <w:rFonts w:ascii="Calibri" w:eastAsia="Calibri" w:hAnsi="Calibri" w:cs="Calibri"/>
+                <w:color w:val="000000"/>
+                <w:sz w:val="22"/>
+                <w:szCs w:val="22"/>
+              </w:rPr>
+              <w:t xml:space="preserve">Testing of Timer merge and </w:t>
+            </w:r>
+            <w:proofErr w:type="gramStart"/>
+            <w:r>
+              <w:rPr>
+                <w:rFonts w:ascii="Calibri" w:eastAsia="Calibri" w:hAnsi="Calibri" w:cs="Calibri"/>
+                <w:color w:val="000000"/>
+                <w:sz w:val="22"/>
+                <w:szCs w:val="22"/>
+              </w:rPr>
+              <w:t>feel good</w:t>
+            </w:r>
+            <w:proofErr w:type="gramEnd"/>
+            <w:r>
+              <w:rPr>
+                <w:rFonts w:ascii="Calibri" w:eastAsia="Calibri" w:hAnsi="Calibri" w:cs="Calibri"/>
+                <w:color w:val="000000"/>
+                <w:sz w:val="22"/>
+                <w:szCs w:val="22"/>
+              </w:rPr>
+              <w:t xml:space="preserve"> statements Tested</w:t>
+            </w:r>
           </w:p>
         </w:tc>
         <w:tc>
@@ -6855,7 +6766,7 @@
                 <w:sz w:val="22"/>
                 <w:szCs w:val="22"/>
               </w:rPr>
-              <w:t>NOT STARTED</w:t>
+              <w:t>COMPLETED</w:t>
             </w:r>
           </w:p>
         </w:tc>
@@ -6950,6 +6861,15 @@
                 <w:szCs w:val="22"/>
               </w:rPr>
             </w:pPr>
+            <w:r>
+              <w:rPr>
+                <w:rFonts w:ascii="Calibri" w:eastAsia="Calibri" w:hAnsi="Calibri" w:cs="Calibri"/>
+                <w:color w:val="000000"/>
+                <w:sz w:val="22"/>
+                <w:szCs w:val="22"/>
+              </w:rPr>
+              <w:t>1 Hour</w:t>
+            </w:r>
           </w:p>
         </w:tc>
         <w:tc>
@@ -7055,7 +6975,16 @@
                 <w:sz w:val="22"/>
                 <w:szCs w:val="22"/>
               </w:rPr>
-              <w:t>Fix any bugs discovered during testing of the work completed</w:t>
+              <w:t xml:space="preserve">Fix any bugs discovered during </w:t>
+            </w:r>
+            <w:r>
+              <w:rPr>
+                <w:color w:val="000000"/>
+                <w:sz w:val="22"/>
+                <w:szCs w:val="22"/>
+              </w:rPr>
+              <w:lastRenderedPageBreak/>
+              <w:t>testing of the work completed</w:t>
             </w:r>
           </w:p>
         </w:tc>
@@ -7573,16 +7502,7 @@
                 <w:sz w:val="22"/>
                 <w:szCs w:val="22"/>
               </w:rPr>
-              <w:t xml:space="preserve">Fix any bugs discovered during </w:t>
-            </w:r>
-            <w:r>
-              <w:rPr>
-                <w:color w:val="000000"/>
-                <w:sz w:val="22"/>
-                <w:szCs w:val="22"/>
-              </w:rPr>
-              <w:lastRenderedPageBreak/>
-              <w:t>testing of the work completed</w:t>
+              <w:t>Fix any bugs discovered during testing of the work completed</w:t>
             </w:r>
           </w:p>
         </w:tc>
@@ -7869,6 +7789,34 @@
                 <w:szCs w:val="22"/>
               </w:rPr>
             </w:pPr>
+            <w:r>
+              <w:rPr>
+                <w:rFonts w:ascii="Calibri" w:eastAsia="Calibri" w:hAnsi="Calibri" w:cs="Calibri"/>
+                <w:color w:val="000000"/>
+                <w:sz w:val="22"/>
+                <w:szCs w:val="22"/>
+              </w:rPr>
+              <w:t>-Timer tested and fixed for user input and has been implemented from previous branch meaning endless time can be inputted by the user.</w:t>
+            </w:r>
+          </w:p>
+          <w:p>
+            <w:pPr>
+              <w:rPr>
+                <w:rFonts w:ascii="Calibri" w:eastAsia="Calibri" w:hAnsi="Calibri" w:cs="Calibri"/>
+                <w:color w:val="000000"/>
+                <w:sz w:val="22"/>
+                <w:szCs w:val="22"/>
+              </w:rPr>
+            </w:pPr>
+            <w:r>
+              <w:rPr>
+                <w:rFonts w:ascii="Calibri" w:eastAsia="Calibri" w:hAnsi="Calibri" w:cs="Calibri"/>
+                <w:color w:val="000000"/>
+                <w:sz w:val="22"/>
+                <w:szCs w:val="22"/>
+              </w:rPr>
+              <w:t>- Feel Good statements notification clash with achievements log/database altered and fixed.</w:t>
+            </w:r>
           </w:p>
         </w:tc>
         <w:tc>
@@ -7900,7 +7848,7 @@
                 <w:sz w:val="22"/>
                 <w:szCs w:val="22"/>
               </w:rPr>
-              <w:t>NOT STARTED</w:t>
+              <w:t>COMPLETED</w:t>
             </w:r>
           </w:p>
         </w:tc>
@@ -7995,6 +7943,15 @@
                 <w:szCs w:val="22"/>
               </w:rPr>
             </w:pPr>
+            <w:r>
+              <w:rPr>
+                <w:rFonts w:ascii="Calibri" w:eastAsia="Calibri" w:hAnsi="Calibri" w:cs="Calibri"/>
+                <w:color w:val="000000"/>
+                <w:sz w:val="22"/>
+                <w:szCs w:val="22"/>
+              </w:rPr>
+              <w:t>3.5 Hours</w:t>
+            </w:r>
           </w:p>
         </w:tc>
         <w:tc>

</xml_diff>